<commit_message>
Projectdokumentation + stringToInteger update
Jag har fixat så att nollor i strängarna som man skickar in till
stringToInteger också ger tillbaka nollor och inte räknar med dem när
den binder bokstäver till siffror.
</commit_message>
<xml_diff>
--- a/Project Documentation.docx
+++ b/Project Documentation.docx
@@ -1200,6 +1200,109 @@
     </w:p>
     <w:p>
       <w:pPr>
+        <w:rPr>
+          <w:lang w:val="en-US"/>
+        </w:rPr>
+      </w:pPr>
+      <w:r>
+        <w:rPr>
+          <w:lang w:val="en-US"/>
+        </w:rPr>
+        <w:t xml:space="preserve">We discussed what kind of </w:t>
+      </w:r>
+      <w:r>
+        <w:rPr>
+          <w:lang w:val="en-US"/>
+        </w:rPr>
+        <w:t>crypto crossword</w:t>
+      </w:r>
+      <w:r>
+        <w:rPr>
+          <w:lang w:val="en-US"/>
+        </w:rPr>
+        <w:t xml:space="preserve"> we were wanted the function to return. After some </w:t>
+      </w:r>
+      <w:r>
+        <w:rPr>
+          <w:lang w:val="en-US"/>
+        </w:rPr>
+        <w:t>deliberating</w:t>
+      </w:r>
+      <w:r>
+        <w:rPr>
+          <w:lang w:val="en-US"/>
+        </w:rPr>
+        <w:t xml:space="preserve">, we unanimously agreed that the “best” </w:t>
+      </w:r>
+      <w:r>
+        <w:rPr>
+          <w:lang w:val="en-US"/>
+        </w:rPr>
+        <w:t>crossword</w:t>
+      </w:r>
+      <w:r>
+        <w:rPr>
+          <w:lang w:val="en-US"/>
+        </w:rPr>
+        <w:t xml:space="preserve"> was that which had the most intersecting words, as this is the most basic aspect of a</w:t>
+      </w:r>
+      <w:r>
+        <w:rPr>
+          <w:lang w:val="en-US"/>
+        </w:rPr>
+        <w:t>ny</w:t>
+      </w:r>
+      <w:r>
+        <w:rPr>
+          <w:lang w:val="en-US"/>
+        </w:rPr>
+        <w:t xml:space="preserve"> crossword. Hence we came to the conclusion that the </w:t>
+      </w:r>
+      <w:r>
+        <w:rPr>
+          <w:lang w:val="en-US"/>
+        </w:rPr>
+        <w:t xml:space="preserve">function should recursively check all the possible </w:t>
+      </w:r>
+      <w:r>
+        <w:rPr>
+          <w:lang w:val="en-US"/>
+        </w:rPr>
+        <w:t>order</w:t>
+      </w:r>
+      <w:r>
+        <w:rPr>
+          <w:lang w:val="en-US"/>
+        </w:rPr>
+        <w:t xml:space="preserve"> of words, in addition to all the possible</w:t>
+      </w:r>
+      <w:r>
+        <w:rPr>
+          <w:lang w:val="en-US"/>
+        </w:rPr>
+        <w:t xml:space="preserve"> ways of combining these into a puzzle</w:t>
+      </w:r>
+      <w:r>
+        <w:rPr>
+          <w:lang w:val="en-US"/>
+        </w:rPr>
+        <w:t xml:space="preserve">. If the function did this successfully, </w:t>
+      </w:r>
+      <w:r>
+        <w:rPr>
+          <w:lang w:val="en-US"/>
+        </w:rPr>
+        <w:t xml:space="preserve">the final crossword would have as many intersections as possible given the words with which it </w:t>
+      </w:r>
+      <w:r>
+        <w:rPr>
+          <w:lang w:val="en-US"/>
+        </w:rPr>
+        <w:t>was built.</w:t>
+      </w:r>
+    </w:p>
+    <w:p>
+      <w:pPr>
         <w:pStyle w:val="Heading1"/>
         <w:rPr>
           <w:lang w:val="en-US"/>
@@ -1216,6 +1319,26 @@
           <w:lang w:val="en-US"/>
         </w:rPr>
         <w:t xml:space="preserve"> </w:t>
+      </w:r>
+    </w:p>
+    <w:p>
+      <w:pPr>
+        <w:rPr>
+          <w:lang w:val="en-US"/>
+        </w:rPr>
+      </w:pPr>
+    </w:p>
+    <w:p>
+      <w:pPr>
+        <w:rPr>
+          <w:lang w:val="en-US"/>
+        </w:rPr>
+      </w:pPr>
+      <w:r>
+        <w:rPr>
+          <w:lang w:val="en-US"/>
+        </w:rPr>
+        <w:t>A notable aspect of the crossword is that all the lists making up the different rows have to be of the same length. Although this does not limit the use of different words, as all the lists will be filled out with 0’s until they are of the same length as the longest list.</w:t>
       </w:r>
       <w:bookmarkStart w:id="5" w:name="_GoBack"/>
       <w:bookmarkEnd w:id="5"/>
@@ -1226,18 +1349,24 @@
           <w:lang w:val="en-US"/>
         </w:rPr>
       </w:pPr>
-    </w:p>
-    <w:p>
-      <w:pPr>
-        <w:rPr>
-          <w:lang w:val="en-US"/>
-        </w:rPr>
-      </w:pPr>
       <w:r>
         <w:rPr>
           <w:lang w:val="en-US"/>
         </w:rPr>
         <w:t>If it is described here it is no longer a bug, it is a feature.</w:t>
+      </w:r>
+    </w:p>
+    <w:p>
+      <w:pPr>
+        <w:rPr>
+          <w:lang w:val="en-US"/>
+        </w:rPr>
+      </w:pPr>
+      <w:r>
+        <w:rPr>
+          <w:lang w:val="en-US"/>
+        </w:rPr>
+        <w:t xml:space="preserve">The most difficult part was perhaps the creation of the generate function. To make the best crossword possible with the given words showed itself to be quite the challenge, as the program were forced to recursively check all possible solutions before deciding on the most compact one. </w:t>
       </w:r>
     </w:p>
     <w:sectPr>
@@ -2678,7 +2807,7 @@
 </file>
 
 <file path=customXml/itemProps1.xml><?xml version="1.0" encoding="utf-8"?>
-<ds:datastoreItem xmlns:ds="http://schemas.openxmlformats.org/officeDocument/2006/customXml" ds:itemID="{EF63B08E-2998-4418-BB2C-7CC1E2895CAD}">
+<ds:datastoreItem xmlns:ds="http://schemas.openxmlformats.org/officeDocument/2006/customXml" ds:itemID="{4989FAA8-2EBD-4394-96FE-628401516D37}">
   <ds:schemaRefs>
     <ds:schemaRef ds:uri="http://schemas.openxmlformats.org/officeDocument/2006/bibliography"/>
   </ds:schemaRefs>

</xml_diff>

<commit_message>
Update Dokumentation och getVer
Dokumentationsupdate.
Minor fix - getVer retunerar verticallistorna och vrider inte på
pusslet.
</commit_message>
<xml_diff>
--- a/Project Documentation.docx
+++ b/Project Documentation.docx
@@ -1198,111 +1198,28 @@
         <w:rPr>
           <w:lang w:val="en-US"/>
         </w:rPr>
-        <w:t>The function call could look something like this:</w:t>
-      </w:r>
-    </w:p>
-    <w:p>
-      <w:pPr>
-        <w:rPr>
-          <w:lang w:val="en-US"/>
-        </w:rPr>
-      </w:pPr>
-      <w:proofErr w:type="gramStart"/>
-      <w:r>
-        <w:rPr>
-          <w:lang w:val="en-US"/>
-        </w:rPr>
-        <w:t>solve</w:t>
-      </w:r>
-      <w:proofErr w:type="gramEnd"/>
-      <w:r>
-        <w:rPr>
-          <w:lang w:val="en-US"/>
-        </w:rPr>
-        <w:t xml:space="preserve"> [</w:t>
-      </w:r>
-      <w:r>
-        <w:rPr>
-          <w:lang w:val="en-US"/>
-        </w:rPr>
-        <w:t xml:space="preserve"> [1, 2, 3, 4</w:t>
-      </w:r>
-      <w:r>
-        <w:rPr>
-          <w:lang w:val="en-US"/>
-        </w:rPr>
-        <w:t xml:space="preserve">], </w:t>
-      </w:r>
-      <w:r>
-        <w:rPr>
-          <w:lang w:val="en-US"/>
-        </w:rPr>
-        <w:t>[5, 2, 2, 3], [3, 2, 6, 5</w:t>
-      </w:r>
-      <w:r>
-        <w:rPr>
-          <w:lang w:val="en-US"/>
-        </w:rPr>
-        <w:t>] ]</w:t>
-      </w:r>
-    </w:p>
-    <w:p>
-      <w:pPr>
-        <w:rPr>
-          <w:lang w:val="en-US"/>
-        </w:rPr>
-      </w:pPr>
-      <w:r>
-        <w:rPr>
-          <w:lang w:val="en-US"/>
-        </w:rPr>
-        <w:t>The function would match the possible bindings between characters and integers to recognize that the sough</w:t>
-      </w:r>
-      <w:r>
-        <w:rPr>
-          <w:lang w:val="en-US"/>
-        </w:rPr>
-        <w:t>t words would be POLY,</w:t>
-      </w:r>
-      <w:r>
-        <w:rPr>
-          <w:lang w:val="en-US"/>
-        </w:rPr>
-        <w:t xml:space="preserve"> </w:t>
-      </w:r>
-      <w:r>
-        <w:rPr>
-          <w:lang w:val="en-US"/>
-        </w:rPr>
-        <w:t>FOOL, and LOAF</w:t>
-      </w:r>
-      <w:r>
-        <w:rPr>
-          <w:lang w:val="en-US"/>
-        </w:rPr>
-        <w:t>. And would</w:t>
-      </w:r>
-      <w:r>
-        <w:rPr>
-          <w:lang w:val="en-US"/>
-        </w:rPr>
-        <w:t xml:space="preserve"> thus return a list with tuples containing each number in the crossword paired with the specific character it represents.</w:t>
-      </w:r>
-    </w:p>
-    <w:p>
-      <w:pPr>
-        <w:rPr>
-          <w:lang w:val="en-US"/>
-        </w:rPr>
-      </w:pPr>
-      <w:r>
-        <w:rPr>
-          <w:lang w:val="en-US"/>
-        </w:rPr>
-        <w:t xml:space="preserve">Val it = </w:t>
+        <w:t>It takes in consideration the words in the columns as well, from top to bottom</w:t>
+      </w:r>
+      <w:r>
+        <w:rPr>
+          <w:lang w:val="en-US"/>
+        </w:rPr>
+        <w:t>. A</w:t>
       </w:r>
       <w:bookmarkStart w:id="2" w:name="_GoBack"/>
       <w:bookmarkEnd w:id="2"/>
+      <w:r>
+        <w:rPr>
+          <w:lang w:val="en-US"/>
+        </w:rPr>
+        <w:t>nd would</w:t>
+      </w:r>
+      <w:r>
+        <w:rPr>
+          <w:lang w:val="en-US"/>
+        </w:rPr>
+        <w:t xml:space="preserve"> thus return a list with tuples containing each number in the crossword paired with the specific character it represents.</w:t>
+      </w:r>
     </w:p>
     <w:p>
       <w:pPr>
@@ -1312,6 +1229,14 @@
         </w:rPr>
       </w:pPr>
       <w:bookmarkStart w:id="3" w:name="_Toc381732448"/>
+    </w:p>
+    <w:p>
+      <w:pPr>
+        <w:pStyle w:val="Heading2"/>
+        <w:rPr>
+          <w:lang w:val="en-US"/>
+        </w:rPr>
+      </w:pPr>
       <w:r>
         <w:rPr>
           <w:lang w:val="en-US"/>
@@ -1406,30 +1331,30 @@
         <w:rPr>
           <w:lang w:val="en-US"/>
         </w:rPr>
+        <w:t>Data Structures</w:t>
+      </w:r>
+      <w:bookmarkEnd w:id="5"/>
+    </w:p>
+    <w:p>
+      <w:pPr>
+        <w:rPr>
+          <w:lang w:val="en-US"/>
+        </w:rPr>
+      </w:pPr>
+    </w:p>
+    <w:p>
+      <w:pPr>
+        <w:pStyle w:val="Heading2"/>
+        <w:rPr>
+          <w:lang w:val="en-US"/>
+        </w:rPr>
+      </w:pPr>
+      <w:bookmarkStart w:id="6" w:name="_Toc381732451"/>
+      <w:r>
+        <w:rPr>
+          <w:lang w:val="en-US"/>
+        </w:rPr>
         <w:lastRenderedPageBreak/>
-        <w:t>Data Structures</w:t>
-      </w:r>
-      <w:bookmarkEnd w:id="5"/>
-    </w:p>
-    <w:p>
-      <w:pPr>
-        <w:rPr>
-          <w:lang w:val="en-US"/>
-        </w:rPr>
-      </w:pPr>
-    </w:p>
-    <w:p>
-      <w:pPr>
-        <w:pStyle w:val="Heading2"/>
-        <w:rPr>
-          <w:lang w:val="en-US"/>
-        </w:rPr>
-      </w:pPr>
-      <w:bookmarkStart w:id="6" w:name="_Toc381732451"/>
-      <w:r>
-        <w:rPr>
-          <w:lang w:val="en-US"/>
-        </w:rPr>
         <w:t>Algorithms</w:t>
       </w:r>
       <w:bookmarkEnd w:id="6"/>
@@ -3155,7 +3080,7 @@
 </file>
 
 <file path=customXml/itemProps1.xml><?xml version="1.0" encoding="utf-8"?>
-<ds:datastoreItem xmlns:ds="http://schemas.openxmlformats.org/officeDocument/2006/customXml" ds:itemID="{2CA0C567-1985-4E9E-880E-69947053A57F}">
+<ds:datastoreItem xmlns:ds="http://schemas.openxmlformats.org/officeDocument/2006/customXml" ds:itemID="{9BC5F82F-DA6D-449F-A749-38BB2CC76721}">
   <ds:schemaRefs>
     <ds:schemaRef ds:uri="http://schemas.openxmlformats.org/officeDocument/2006/bibliography"/>
   </ds:schemaRefs>

</xml_diff>